<commit_message>
Guia de instalacao Nesus OSS e exemplos jooby.
</commit_message>
<xml_diff>
--- a/leda-correction/Criando e Disponibilizando em Maven.docx
+++ b/leda-correction/Criando e Disponibilizando em Maven.docx
@@ -5,33 +5,12 @@
     <w:p/>
     <w:p>
       <w:r>
-        <w:t xml:space="preserve">Servidor de Repositório </w:t>
-      </w:r>
-      <w:proofErr w:type="spellStart"/>
-      <w:r>
-        <w:t>Remoto</w:t>
+        <w:t>Servidor de Repositório Remoto</w:t>
       </w:r>
     </w:p>
     <w:p>
-      <w:proofErr w:type="spellEnd"/>
       <w:r>
-        <w:t xml:space="preserve">O servidor utilizado foi o </w:t>
-      </w:r>
-      <w:proofErr w:type="spellStart"/>
-      <w:r>
-        <w:t>Nexus</w:t>
-      </w:r>
-      <w:proofErr w:type="spellEnd"/>
-      <w:r>
-        <w:t xml:space="preserve"> OSS. A instalação é simples e requer apenas descompactação. A execução também requer apenas rodar um script “</w:t>
-      </w:r>
-      <w:proofErr w:type="spellStart"/>
-      <w:r>
-        <w:t>nexus</w:t>
-      </w:r>
-      <w:proofErr w:type="spellEnd"/>
-      <w:r>
-        <w:t xml:space="preserve"> start”. Tem bastante documentação relacionada:</w:t>
+        <w:t>O servidor utilizado foi o Nexus OSS. A instalação é simples e requer apenas descompactação. A execução também requer apenas rodar um script “nexus start”. Tem bastante documentação relacionada:</w:t>
       </w:r>
     </w:p>
     <w:p>
@@ -62,13 +41,8 @@
           <w:numId w:val="2"/>
         </w:numPr>
       </w:pPr>
-      <w:proofErr w:type="spellStart"/>
       <w:r>
-        <w:t>Referencia</w:t>
-      </w:r>
-      <w:proofErr w:type="spellEnd"/>
-      <w:r>
-        <w:t xml:space="preserve"> completa: </w:t>
+        <w:t xml:space="preserve">Referencia completa: </w:t>
       </w:r>
       <w:hyperlink r:id="rId6" w:history="1">
         <w:r>
@@ -88,23 +62,7 @@
         </w:numPr>
       </w:pPr>
       <w:r>
-        <w:t xml:space="preserve">Fazer o </w:t>
-      </w:r>
-      <w:proofErr w:type="spellStart"/>
-      <w:r>
-        <w:t>deploy</w:t>
-      </w:r>
-      <w:proofErr w:type="spellEnd"/>
-      <w:r>
-        <w:t xml:space="preserve"> de componentes para o </w:t>
-      </w:r>
-      <w:proofErr w:type="spellStart"/>
-      <w:r>
-        <w:t>Nexus</w:t>
-      </w:r>
-      <w:proofErr w:type="spellEnd"/>
-      <w:r>
-        <w:t xml:space="preserve">: </w:t>
+        <w:t xml:space="preserve">Fazer o deploy de componentes para o Nexus: </w:t>
       </w:r>
       <w:hyperlink r:id="rId7" w:history="1">
         <w:r>
@@ -124,23 +82,7 @@
         </w:numPr>
       </w:pPr>
       <w:r>
-        <w:t xml:space="preserve">Criar um repositório </w:t>
-      </w:r>
-      <w:proofErr w:type="spellStart"/>
-      <w:r>
-        <w:t>hosted</w:t>
-      </w:r>
-      <w:proofErr w:type="spellEnd"/>
-      <w:r>
-        <w:t xml:space="preserve"> no </w:t>
-      </w:r>
-      <w:proofErr w:type="spellStart"/>
-      <w:r>
-        <w:t>Nexus</w:t>
-      </w:r>
-      <w:proofErr w:type="spellEnd"/>
-      <w:r>
-        <w:t xml:space="preserve"> para ser o repositório dos artefatos</w:t>
+        <w:t>Criar um repositório hosted no Nexus para ser o repositório dos artefatos</w:t>
       </w:r>
     </w:p>
     <w:p>
@@ -233,21 +175,7 @@
                               <w:rPr>
                                 <w:lang w:val="en-US"/>
                               </w:rPr>
-                              <w:t>&lt;</w:t>
-                            </w:r>
-                            <w:proofErr w:type="gramStart"/>
-                            <w:r>
-                              <w:rPr>
-                                <w:lang w:val="en-US"/>
-                              </w:rPr>
-                              <w:t>repositories</w:t>
-                            </w:r>
-                            <w:proofErr w:type="gramEnd"/>
-                            <w:r>
-                              <w:rPr>
-                                <w:lang w:val="en-US"/>
-                              </w:rPr>
-                              <w:t>&gt;</w:t>
+                              <w:t>&lt;repositories&gt;</w:t>
                             </w:r>
                           </w:p>
                           <w:p>
@@ -268,21 +196,7 @@
                                 <w:lang w:val="en-US"/>
                               </w:rPr>
                               <w:tab/>
-                              <w:t>&lt;</w:t>
-                            </w:r>
-                            <w:proofErr w:type="gramStart"/>
-                            <w:r>
-                              <w:rPr>
-                                <w:lang w:val="en-US"/>
-                              </w:rPr>
-                              <w:t>repository</w:t>
-                            </w:r>
-                            <w:proofErr w:type="gramEnd"/>
-                            <w:r>
-                              <w:rPr>
-                                <w:lang w:val="en-US"/>
-                              </w:rPr>
-                              <w:t>&gt;</w:t>
+                              <w:t>&lt;repository&gt;</w:t>
                             </w:r>
                           </w:p>
                           <w:p>
@@ -309,21 +223,7 @@
                                 <w:lang w:val="en-US"/>
                               </w:rPr>
                               <w:tab/>
-                              <w:t>&lt;</w:t>
-                            </w:r>
-                            <w:proofErr w:type="gramStart"/>
-                            <w:r>
-                              <w:rPr>
-                                <w:lang w:val="en-US"/>
-                              </w:rPr>
-                              <w:t>id&gt;</w:t>
-                            </w:r>
-                            <w:proofErr w:type="gramEnd"/>
-                            <w:r>
-                              <w:rPr>
-                                <w:lang w:val="en-US"/>
-                              </w:rPr>
-                              <w:t>ufcg-maven2&lt;/id&gt;</w:t>
+                              <w:t>&lt;id&gt;ufcg-maven2&lt;/id&gt;</w:t>
                             </w:r>
                           </w:p>
                           <w:p>
@@ -377,21 +277,7 @@
                                 <w:lang w:val="en-US"/>
                               </w:rPr>
                               <w:tab/>
-                              <w:t>&lt;</w:t>
-                            </w:r>
-                            <w:proofErr w:type="gramStart"/>
-                            <w:r>
-                              <w:rPr>
-                                <w:lang w:val="en-US"/>
-                              </w:rPr>
-                              <w:t>releases</w:t>
-                            </w:r>
-                            <w:proofErr w:type="gramEnd"/>
-                            <w:r>
-                              <w:rPr>
-                                <w:lang w:val="en-US"/>
-                              </w:rPr>
-                              <w:t>&gt;</w:t>
+                              <w:t>&lt;releases&gt;</w:t>
                             </w:r>
                           </w:p>
                           <w:p>
@@ -424,21 +310,7 @@
                                 <w:lang w:val="en-US"/>
                               </w:rPr>
                               <w:tab/>
-                              <w:t>&lt;</w:t>
-                            </w:r>
-                            <w:proofErr w:type="gramStart"/>
-                            <w:r>
-                              <w:rPr>
-                                <w:lang w:val="en-US"/>
-                              </w:rPr>
-                              <w:t>enabled&gt;</w:t>
-                            </w:r>
-                            <w:proofErr w:type="gramEnd"/>
-                            <w:r>
-                              <w:rPr>
-                                <w:lang w:val="en-US"/>
-                              </w:rPr>
-                              <w:t>true&lt;/enabled&gt;</w:t>
+                              <w:t>&lt;enabled&gt;true&lt;/enabled&gt;</w:t>
                             </w:r>
                           </w:p>
                           <w:p>
@@ -492,21 +364,7 @@
                                 <w:lang w:val="en-US"/>
                               </w:rPr>
                               <w:tab/>
-                              <w:t>&lt;</w:t>
-                            </w:r>
-                            <w:proofErr w:type="gramStart"/>
-                            <w:r>
-                              <w:rPr>
-                                <w:lang w:val="en-US"/>
-                              </w:rPr>
-                              <w:t>snapshots</w:t>
-                            </w:r>
-                            <w:proofErr w:type="gramEnd"/>
-                            <w:r>
-                              <w:rPr>
-                                <w:lang w:val="en-US"/>
-                              </w:rPr>
-                              <w:t>&gt;</w:t>
+                              <w:t>&lt;snapshots&gt;</w:t>
                             </w:r>
                           </w:p>
                           <w:p>
@@ -539,21 +397,7 @@
                                 <w:lang w:val="en-US"/>
                               </w:rPr>
                               <w:tab/>
-                              <w:t>&lt;</w:t>
-                            </w:r>
-                            <w:proofErr w:type="gramStart"/>
-                            <w:r>
-                              <w:rPr>
-                                <w:lang w:val="en-US"/>
-                              </w:rPr>
-                              <w:t>enabled&gt;</w:t>
-                            </w:r>
-                            <w:proofErr w:type="gramEnd"/>
-                            <w:r>
-                              <w:rPr>
-                                <w:lang w:val="en-US"/>
-                              </w:rPr>
-                              <w:t>true&lt;/enabled&gt;</w:t>
+                              <w:t>&lt;enabled&gt;true&lt;/enabled&gt;</w:t>
                             </w:r>
                           </w:p>
                           <w:p>
@@ -631,23 +475,7 @@
                                 <w:lang w:val="en-US"/>
                               </w:rPr>
                               <w:tab/>
-                              <w:t>&lt;</w:t>
-                            </w:r>
-                            <w:proofErr w:type="spellStart"/>
-                            <w:proofErr w:type="gramStart"/>
-                            <w:r>
-                              <w:rPr>
-                                <w:lang w:val="en-US"/>
-                              </w:rPr>
-                              <w:t>pluginRepositories</w:t>
-                            </w:r>
-                            <w:proofErr w:type="spellEnd"/>
-                            <w:proofErr w:type="gramEnd"/>
-                            <w:r>
-                              <w:rPr>
-                                <w:lang w:val="en-US"/>
-                              </w:rPr>
-                              <w:t>&gt;</w:t>
+                              <w:t>&lt;pluginRepositories&gt;</w:t>
                             </w:r>
                           </w:p>
                           <w:p>
@@ -668,23 +496,7 @@
                                 <w:lang w:val="en-US"/>
                               </w:rPr>
                               <w:tab/>
-                              <w:t>&lt;</w:t>
-                            </w:r>
-                            <w:proofErr w:type="spellStart"/>
-                            <w:proofErr w:type="gramStart"/>
-                            <w:r>
-                              <w:rPr>
-                                <w:lang w:val="en-US"/>
-                              </w:rPr>
-                              <w:t>pluginRepository</w:t>
-                            </w:r>
-                            <w:proofErr w:type="spellEnd"/>
-                            <w:proofErr w:type="gramEnd"/>
-                            <w:r>
-                              <w:rPr>
-                                <w:lang w:val="en-US"/>
-                              </w:rPr>
-                              <w:t>&gt;</w:t>
+                              <w:t>&lt;pluginRepository&gt;</w:t>
                             </w:r>
                           </w:p>
                           <w:p>
@@ -711,21 +523,7 @@
                                 <w:lang w:val="en-US"/>
                               </w:rPr>
                               <w:tab/>
-                              <w:t>&lt;</w:t>
-                            </w:r>
-                            <w:proofErr w:type="gramStart"/>
-                            <w:r>
-                              <w:rPr>
-                                <w:lang w:val="en-US"/>
-                              </w:rPr>
-                              <w:t>id&gt;</w:t>
-                            </w:r>
-                            <w:proofErr w:type="gramEnd"/>
-                            <w:r>
-                              <w:rPr>
-                                <w:lang w:val="en-US"/>
-                              </w:rPr>
-                              <w:t>ufcg-maven2&lt;/id&gt;</w:t>
+                              <w:t>&lt;id&gt;ufcg-maven2&lt;/id&gt;</w:t>
                             </w:r>
                           </w:p>
                           <w:p>
@@ -779,21 +577,7 @@
                                 <w:lang w:val="en-US"/>
                               </w:rPr>
                               <w:tab/>
-                              <w:t>&lt;</w:t>
-                            </w:r>
-                            <w:proofErr w:type="gramStart"/>
-                            <w:r>
-                              <w:rPr>
-                                <w:lang w:val="en-US"/>
-                              </w:rPr>
-                              <w:t>releases</w:t>
-                            </w:r>
-                            <w:proofErr w:type="gramEnd"/>
-                            <w:r>
-                              <w:rPr>
-                                <w:lang w:val="en-US"/>
-                              </w:rPr>
-                              <w:t>&gt;</w:t>
+                              <w:t>&lt;releases&gt;</w:t>
                             </w:r>
                           </w:p>
                           <w:p>
@@ -826,21 +610,7 @@
                                 <w:lang w:val="en-US"/>
                               </w:rPr>
                               <w:tab/>
-                              <w:t>&lt;</w:t>
-                            </w:r>
-                            <w:proofErr w:type="gramStart"/>
-                            <w:r>
-                              <w:rPr>
-                                <w:lang w:val="en-US"/>
-                              </w:rPr>
-                              <w:t>enabled&gt;</w:t>
-                            </w:r>
-                            <w:proofErr w:type="gramEnd"/>
-                            <w:r>
-                              <w:rPr>
-                                <w:lang w:val="en-US"/>
-                              </w:rPr>
-                              <w:t>true&lt;/enabled&gt;</w:t>
+                              <w:t>&lt;enabled&gt;true&lt;/enabled&gt;</w:t>
                             </w:r>
                           </w:p>
                           <w:p>
@@ -894,21 +664,7 @@
                                 <w:lang w:val="en-US"/>
                               </w:rPr>
                               <w:tab/>
-                              <w:t>&lt;</w:t>
-                            </w:r>
-                            <w:proofErr w:type="gramStart"/>
-                            <w:r>
-                              <w:rPr>
-                                <w:lang w:val="en-US"/>
-                              </w:rPr>
-                              <w:t>snapshots</w:t>
-                            </w:r>
-                            <w:proofErr w:type="gramEnd"/>
-                            <w:r>
-                              <w:rPr>
-                                <w:lang w:val="en-US"/>
-                              </w:rPr>
-                              <w:t>&gt;</w:t>
+                              <w:t>&lt;snapshots&gt;</w:t>
                             </w:r>
                           </w:p>
                           <w:p>
@@ -941,21 +697,7 @@
                                 <w:lang w:val="en-US"/>
                               </w:rPr>
                               <w:tab/>
-                              <w:t>&lt;</w:t>
-                            </w:r>
-                            <w:proofErr w:type="gramStart"/>
-                            <w:r>
-                              <w:rPr>
-                                <w:lang w:val="en-US"/>
-                              </w:rPr>
-                              <w:t>enabled&gt;</w:t>
-                            </w:r>
-                            <w:proofErr w:type="gramEnd"/>
-                            <w:r>
-                              <w:rPr>
-                                <w:lang w:val="en-US"/>
-                              </w:rPr>
-                              <w:t>true&lt;/enabled&gt;</w:t>
+                              <w:t>&lt;enabled&gt;true&lt;/enabled&gt;</w:t>
                             </w:r>
                           </w:p>
                           <w:p>
@@ -1002,15 +744,7 @@
                               <w:tab/>
                             </w:r>
                             <w:r>
-                              <w:t>&lt;/</w:t>
-                            </w:r>
-                            <w:proofErr w:type="spellStart"/>
-                            <w:r>
-                              <w:t>pluginRepository</w:t>
-                            </w:r>
-                            <w:proofErr w:type="spellEnd"/>
-                            <w:r>
-                              <w:t>&gt;</w:t>
+                              <w:t>&lt;/pluginRepository&gt;</w:t>
                             </w:r>
                           </w:p>
                           <w:p>
@@ -1022,15 +756,7 @@
                             </w:pPr>
                             <w:r>
                               <w:tab/>
-                              <w:t>&lt;/</w:t>
-                            </w:r>
-                            <w:proofErr w:type="spellStart"/>
-                            <w:r>
-                              <w:t>pluginRepositories</w:t>
-                            </w:r>
-                            <w:proofErr w:type="spellEnd"/>
-                            <w:r>
-                              <w:t>&gt;</w:t>
+                              <w:t>&lt;/pluginRepositories&gt;</w:t>
                             </w:r>
                           </w:p>
                         </w:txbxContent>
@@ -1886,8 +1612,117 @@
       <w:pPr>
         <w:spacing w:line="240" w:lineRule="auto"/>
       </w:pPr>
+    </w:p>
+    <w:p>
+      <w:pPr>
+        <w:spacing w:line="240" w:lineRule="auto"/>
+        <w:rPr>
+          <w:lang w:val="en-US"/>
+        </w:rPr>
+      </w:pPr>
+      <w:r>
+        <w:rPr>
+          <w:lang w:val="en-US"/>
+        </w:rPr>
+        <w:t>No settings.xml do maven</w:t>
+      </w:r>
+    </w:p>
+    <w:p>
+      <w:pPr>
+        <w:spacing w:line="240" w:lineRule="auto"/>
+        <w:rPr>
+          <w:lang w:val="en-US"/>
+        </w:rPr>
+      </w:pPr>
+      <w:r>
+        <w:rPr>
+          <w:lang w:val="en-US"/>
+        </w:rPr>
+        <w:t>&lt;server&gt;</w:t>
+      </w:r>
+    </w:p>
+    <w:p>
+      <w:pPr>
+        <w:spacing w:line="240" w:lineRule="auto"/>
+        <w:rPr>
+          <w:lang w:val="en-US"/>
+        </w:rPr>
+      </w:pPr>
+      <w:r>
+        <w:rPr>
+          <w:lang w:val="en-US"/>
+        </w:rPr>
+        <w:t xml:space="preserve">    &lt;id&gt;ufcg-maven2&lt;/id&gt;</w:t>
+      </w:r>
+    </w:p>
+    <w:p>
+      <w:pPr>
+        <w:spacing w:line="240" w:lineRule="auto"/>
+        <w:rPr>
+          <w:lang w:val="en-US"/>
+        </w:rPr>
+      </w:pPr>
+      <w:r>
+        <w:rPr>
+          <w:lang w:val="en-US"/>
+        </w:rPr>
+        <w:lastRenderedPageBreak/>
+        <w:t xml:space="preserve">    &lt;username&gt;</w:t>
+      </w:r>
+      <w:r>
+        <w:rPr>
+          <w:lang w:val="en-US"/>
+        </w:rPr>
+        <w:t>login</w:t>
+      </w:r>
       <w:bookmarkStart w:id="0" w:name="_GoBack"/>
       <w:bookmarkEnd w:id="0"/>
+      <w:r>
+        <w:rPr>
+          <w:lang w:val="en-US"/>
+        </w:rPr>
+        <w:t>&lt;/username&gt;</w:t>
+      </w:r>
+    </w:p>
+    <w:p>
+      <w:pPr>
+        <w:spacing w:line="240" w:lineRule="auto"/>
+        <w:rPr>
+          <w:lang w:val="en-US"/>
+        </w:rPr>
+      </w:pPr>
+      <w:r>
+        <w:rPr>
+          <w:lang w:val="en-US"/>
+        </w:rPr>
+        <w:t xml:space="preserve">    &lt;password&gt;</w:t>
+      </w:r>
+      <w:r>
+        <w:rPr>
+          <w:lang w:val="en-US"/>
+        </w:rPr>
+        <w:t>senha</w:t>
+      </w:r>
+      <w:r>
+        <w:rPr>
+          <w:lang w:val="en-US"/>
+        </w:rPr>
+        <w:t>&lt;/password&gt;</w:t>
+      </w:r>
+    </w:p>
+    <w:p>
+      <w:pPr>
+        <w:spacing w:line="240" w:lineRule="auto"/>
+      </w:pPr>
+      <w:r>
+        <w:rPr>
+          <w:lang w:val="en-US"/>
+        </w:rPr>
+        <w:t xml:space="preserve">  </w:t>
+      </w:r>
+      <w:r>
+        <w:t>&lt;/server&gt;</w:t>
+      </w:r>
     </w:p>
     <w:sectPr>
       <w:pgSz w:w="11906" w:h="16838"/>

</xml_diff>